<commit_message>
I have made a mistake. It is not Pout, it is Pin
</commit_message>
<xml_diff>
--- a/Driving/Driving_Structure/Driving subpart updated.docx
+++ b/Driving/Driving_Structure/Driving subpart updated.docx
@@ -152,11 +152,11 @@
         <w:tblLook w:val="04A0" w:firstRow="1" w:lastRow="0" w:firstColumn="1" w:lastColumn="0" w:noHBand="0" w:noVBand="1"/>
       </w:tblPr>
       <w:tblGrid>
-        <w:gridCol w:w="1247"/>
-        <w:gridCol w:w="1104"/>
-        <w:gridCol w:w="1186"/>
-        <w:gridCol w:w="1106"/>
-        <w:gridCol w:w="1408"/>
+        <w:gridCol w:w="1243"/>
+        <w:gridCol w:w="1098"/>
+        <w:gridCol w:w="1181"/>
+        <w:gridCol w:w="1125"/>
+        <w:gridCol w:w="1404"/>
         <w:gridCol w:w="962"/>
         <w:gridCol w:w="964"/>
         <w:gridCol w:w="1033"/>
@@ -315,7 +315,7 @@
                 <w:bCs/>
                 <w:color w:val="000000"/>
               </w:rPr>
-              <w:t xml:space="preserve"> Very fast </w:t>
+              <w:t xml:space="preserve">Very fast </w:t>
             </w:r>
           </w:p>
         </w:tc>
@@ -355,12 +355,15 @@
             <w:vAlign w:val="bottom"/>
           </w:tcPr>
           <w:p>
-            <w:r>
-              <w:rPr>
-                <w:rFonts w:ascii="Arial" w:hAnsi="Arial" w:cs="Arial"/>
-                <w:color w:val="000000"/>
-                <w:sz w:val="18"/>
-                <w:szCs w:val="18"/>
+            <w:pPr>
+              <w:rPr>
+                <w:rFonts w:cstheme="minorHAnsi"/>
+              </w:rPr>
+            </w:pPr>
+            <w:r>
+              <w:rPr>
+                <w:rFonts w:cstheme="minorHAnsi"/>
+                <w:color w:val="000000"/>
               </w:rPr>
               <w:t xml:space="preserve">         0.3869 </w:t>
             </w:r>
@@ -499,12 +502,15 @@
             <w:vAlign w:val="bottom"/>
           </w:tcPr>
           <w:p>
-            <w:r>
-              <w:rPr>
-                <w:rFonts w:ascii="Arial" w:hAnsi="Arial" w:cs="Arial"/>
-                <w:color w:val="000000"/>
-                <w:sz w:val="18"/>
-                <w:szCs w:val="18"/>
+            <w:pPr>
+              <w:rPr>
+                <w:rFonts w:cstheme="minorHAnsi"/>
+              </w:rPr>
+            </w:pPr>
+            <w:r>
+              <w:rPr>
+                <w:rFonts w:cstheme="minorHAnsi"/>
+                <w:color w:val="000000"/>
               </w:rPr>
               <w:t xml:space="preserve">         0.3287 </w:t>
             </w:r>
@@ -643,12 +649,15 @@
             <w:vAlign w:val="bottom"/>
           </w:tcPr>
           <w:p>
-            <w:r>
-              <w:rPr>
-                <w:rFonts w:ascii="Arial" w:hAnsi="Arial" w:cs="Arial"/>
-                <w:color w:val="000000"/>
-                <w:sz w:val="18"/>
-                <w:szCs w:val="18"/>
+            <w:pPr>
+              <w:rPr>
+                <w:rFonts w:cstheme="minorHAnsi"/>
+              </w:rPr>
+            </w:pPr>
+            <w:r>
+              <w:rPr>
+                <w:rFonts w:cstheme="minorHAnsi"/>
+                <w:color w:val="000000"/>
               </w:rPr>
               <w:t xml:space="preserve">         0.2579 </w:t>
             </w:r>
@@ -787,12 +796,15 @@
             <w:vAlign w:val="bottom"/>
           </w:tcPr>
           <w:p>
-            <w:r>
-              <w:rPr>
-                <w:rFonts w:ascii="Arial" w:hAnsi="Arial" w:cs="Arial"/>
-                <w:color w:val="000000"/>
-                <w:sz w:val="18"/>
-                <w:szCs w:val="18"/>
+            <w:pPr>
+              <w:rPr>
+                <w:rFonts w:cstheme="minorHAnsi"/>
+              </w:rPr>
+            </w:pPr>
+            <w:r>
+              <w:rPr>
+                <w:rFonts w:cstheme="minorHAnsi"/>
+                <w:color w:val="000000"/>
               </w:rPr>
               <w:t xml:space="preserve">         0.1905 </w:t>
             </w:r>
@@ -931,12 +943,15 @@
             <w:vAlign w:val="bottom"/>
           </w:tcPr>
           <w:p>
-            <w:r>
-              <w:rPr>
-                <w:rFonts w:ascii="Arial" w:hAnsi="Arial" w:cs="Arial"/>
-                <w:color w:val="000000"/>
-                <w:sz w:val="18"/>
-                <w:szCs w:val="18"/>
+            <w:pPr>
+              <w:rPr>
+                <w:rFonts w:cstheme="minorHAnsi"/>
+              </w:rPr>
+            </w:pPr>
+            <w:r>
+              <w:rPr>
+                <w:rFonts w:cstheme="minorHAnsi"/>
+                <w:color w:val="000000"/>
               </w:rPr>
               <w:t xml:space="preserve">         0.1106 </w:t>
             </w:r>

</xml_diff>